<commit_message>
in functies file de admin settings aangegeven we zouden eventeueel de settings file kunnen encrypten
</commit_message>
<xml_diff>
--- a/Documenten/functies.docx
+++ b/Documenten/functies.docx
@@ -133,10 +133,7 @@
         </w:numPr>
       </w:pPr>
       <w:r>
-        <w:t>De gebruike</w:t>
-      </w:r>
-      <w:r>
-        <w:t>r heeft de mogelijkheid om te zoeken naar een specifiek vertrek.</w:t>
+        <w:t>De gebruiker heeft de mogelijkheid om te zoeken naar een specifiek vertrek.</w:t>
       </w:r>
       <w:r>
         <w:t xml:space="preserve"> (optioneel)</w:t>
@@ -213,8 +210,44 @@
       <w:r>
         <w:t xml:space="preserve">De gebruiker heeft de mogelijkheid om te zoeken naar een specifiek vertrek. </w:t>
       </w:r>
+    </w:p>
+    <w:p>
+      <w:pPr>
+        <w:pStyle w:val="ListParagraph"/>
+        <w:ind w:left="2160"/>
+      </w:pPr>
+    </w:p>
+    <w:p>
+      <w:pPr>
+        <w:pStyle w:val="ListParagraph"/>
+        <w:numPr>
+          <w:ilvl w:val="0"/>
+          <w:numId w:val="6"/>
+        </w:numPr>
+      </w:pPr>
+      <w:r>
+        <w:rPr>
+          <w:b/>
+        </w:rPr>
+        <w:t>Systeem beheerder opties:</w:t>
+      </w:r>
+    </w:p>
+    <w:p>
+      <w:pPr>
+        <w:pStyle w:val="ListParagraph"/>
+        <w:numPr>
+          <w:ilvl w:val="0"/>
+          <w:numId w:val="7"/>
+        </w:numPr>
+      </w:pPr>
+      <w:r>
+        <w:t>Huidige</w:t>
+      </w:r>
       <w:bookmarkStart w:id="0" w:name="_GoBack"/>
       <w:bookmarkEnd w:id="0"/>
+      <w:r>
+        <w:t xml:space="preserve"> station van het automaat aanpassen.</w:t>
+      </w:r>
     </w:p>
     <w:p/>
     <w:p>
@@ -552,6 +585,295 @@
     </w:lvl>
   </w:abstractNum>
   <w:abstractNum w:abstractNumId="3" w15:restartNumberingAfterBreak="0">
+    <w:nsid w:val="1E044197"/>
+    <w:multiLevelType w:val="hybridMultilevel"/>
+    <w:tmpl w:val="684A6D66"/>
+    <w:lvl w:ilvl="0" w:tplc="4CCECAFA">
+      <w:start w:val="3"/>
+      <w:numFmt w:val="decimal"/>
+      <w:lvlText w:val="%1."/>
+      <w:lvlJc w:val="left"/>
+      <w:pPr>
+        <w:ind w:left="1440" w:hanging="360"/>
+      </w:pPr>
+      <w:rPr>
+        <w:rFonts w:hint="default"/>
+        <w:b/>
+      </w:rPr>
+    </w:lvl>
+    <w:lvl w:ilvl="1" w:tplc="04090019" w:tentative="1">
+      <w:start w:val="1"/>
+      <w:numFmt w:val="lowerLetter"/>
+      <w:lvlText w:val="%2."/>
+      <w:lvlJc w:val="left"/>
+      <w:pPr>
+        <w:ind w:left="2160" w:hanging="360"/>
+      </w:pPr>
+    </w:lvl>
+    <w:lvl w:ilvl="2" w:tplc="0409001B" w:tentative="1">
+      <w:start w:val="1"/>
+      <w:numFmt w:val="lowerRoman"/>
+      <w:lvlText w:val="%3."/>
+      <w:lvlJc w:val="right"/>
+      <w:pPr>
+        <w:ind w:left="2880" w:hanging="180"/>
+      </w:pPr>
+    </w:lvl>
+    <w:lvl w:ilvl="3" w:tplc="0409000F" w:tentative="1">
+      <w:start w:val="1"/>
+      <w:numFmt w:val="decimal"/>
+      <w:lvlText w:val="%4."/>
+      <w:lvlJc w:val="left"/>
+      <w:pPr>
+        <w:ind w:left="3600" w:hanging="360"/>
+      </w:pPr>
+    </w:lvl>
+    <w:lvl w:ilvl="4" w:tplc="04090019" w:tentative="1">
+      <w:start w:val="1"/>
+      <w:numFmt w:val="lowerLetter"/>
+      <w:lvlText w:val="%5."/>
+      <w:lvlJc w:val="left"/>
+      <w:pPr>
+        <w:ind w:left="4320" w:hanging="360"/>
+      </w:pPr>
+    </w:lvl>
+    <w:lvl w:ilvl="5" w:tplc="0409001B" w:tentative="1">
+      <w:start w:val="1"/>
+      <w:numFmt w:val="lowerRoman"/>
+      <w:lvlText w:val="%6."/>
+      <w:lvlJc w:val="right"/>
+      <w:pPr>
+        <w:ind w:left="5040" w:hanging="180"/>
+      </w:pPr>
+    </w:lvl>
+    <w:lvl w:ilvl="6" w:tplc="0409000F" w:tentative="1">
+      <w:start w:val="1"/>
+      <w:numFmt w:val="decimal"/>
+      <w:lvlText w:val="%7."/>
+      <w:lvlJc w:val="left"/>
+      <w:pPr>
+        <w:ind w:left="5760" w:hanging="360"/>
+      </w:pPr>
+    </w:lvl>
+    <w:lvl w:ilvl="7" w:tplc="04090019" w:tentative="1">
+      <w:start w:val="1"/>
+      <w:numFmt w:val="lowerLetter"/>
+      <w:lvlText w:val="%8."/>
+      <w:lvlJc w:val="left"/>
+      <w:pPr>
+        <w:ind w:left="6480" w:hanging="360"/>
+      </w:pPr>
+    </w:lvl>
+    <w:lvl w:ilvl="8" w:tplc="0409001B" w:tentative="1">
+      <w:start w:val="1"/>
+      <w:numFmt w:val="lowerRoman"/>
+      <w:lvlText w:val="%9."/>
+      <w:lvlJc w:val="right"/>
+      <w:pPr>
+        <w:ind w:left="7200" w:hanging="180"/>
+      </w:pPr>
+    </w:lvl>
+  </w:abstractNum>
+  <w:abstractNum w:abstractNumId="4" w15:restartNumberingAfterBreak="0">
+    <w:nsid w:val="274E0882"/>
+    <w:multiLevelType w:val="hybridMultilevel"/>
+    <w:tmpl w:val="6F28E5EC"/>
+    <w:lvl w:ilvl="0" w:tplc="0409000F">
+      <w:start w:val="1"/>
+      <w:numFmt w:val="decimal"/>
+      <w:lvlText w:val="%1."/>
+      <w:lvlJc w:val="left"/>
+      <w:pPr>
+        <w:ind w:left="1440" w:hanging="360"/>
+      </w:pPr>
+    </w:lvl>
+    <w:lvl w:ilvl="1" w:tplc="04090019" w:tentative="1">
+      <w:start w:val="1"/>
+      <w:numFmt w:val="lowerLetter"/>
+      <w:lvlText w:val="%2."/>
+      <w:lvlJc w:val="left"/>
+      <w:pPr>
+        <w:ind w:left="2160" w:hanging="360"/>
+      </w:pPr>
+    </w:lvl>
+    <w:lvl w:ilvl="2" w:tplc="0409001B" w:tentative="1">
+      <w:start w:val="1"/>
+      <w:numFmt w:val="lowerRoman"/>
+      <w:lvlText w:val="%3."/>
+      <w:lvlJc w:val="right"/>
+      <w:pPr>
+        <w:ind w:left="2880" w:hanging="180"/>
+      </w:pPr>
+    </w:lvl>
+    <w:lvl w:ilvl="3" w:tplc="0409000F" w:tentative="1">
+      <w:start w:val="1"/>
+      <w:numFmt w:val="decimal"/>
+      <w:lvlText w:val="%4."/>
+      <w:lvlJc w:val="left"/>
+      <w:pPr>
+        <w:ind w:left="3600" w:hanging="360"/>
+      </w:pPr>
+    </w:lvl>
+    <w:lvl w:ilvl="4" w:tplc="04090019" w:tentative="1">
+      <w:start w:val="1"/>
+      <w:numFmt w:val="lowerLetter"/>
+      <w:lvlText w:val="%5."/>
+      <w:lvlJc w:val="left"/>
+      <w:pPr>
+        <w:ind w:left="4320" w:hanging="360"/>
+      </w:pPr>
+    </w:lvl>
+    <w:lvl w:ilvl="5" w:tplc="0409001B" w:tentative="1">
+      <w:start w:val="1"/>
+      <w:numFmt w:val="lowerRoman"/>
+      <w:lvlText w:val="%6."/>
+      <w:lvlJc w:val="right"/>
+      <w:pPr>
+        <w:ind w:left="5040" w:hanging="180"/>
+      </w:pPr>
+    </w:lvl>
+    <w:lvl w:ilvl="6" w:tplc="0409000F" w:tentative="1">
+      <w:start w:val="1"/>
+      <w:numFmt w:val="decimal"/>
+      <w:lvlText w:val="%7."/>
+      <w:lvlJc w:val="left"/>
+      <w:pPr>
+        <w:ind w:left="5760" w:hanging="360"/>
+      </w:pPr>
+    </w:lvl>
+    <w:lvl w:ilvl="7" w:tplc="04090019" w:tentative="1">
+      <w:start w:val="1"/>
+      <w:numFmt w:val="lowerLetter"/>
+      <w:lvlText w:val="%8."/>
+      <w:lvlJc w:val="left"/>
+      <w:pPr>
+        <w:ind w:left="6480" w:hanging="360"/>
+      </w:pPr>
+    </w:lvl>
+    <w:lvl w:ilvl="8" w:tplc="0409001B" w:tentative="1">
+      <w:start w:val="1"/>
+      <w:numFmt w:val="lowerRoman"/>
+      <w:lvlText w:val="%9."/>
+      <w:lvlJc w:val="right"/>
+      <w:pPr>
+        <w:ind w:left="7200" w:hanging="180"/>
+      </w:pPr>
+    </w:lvl>
+  </w:abstractNum>
+  <w:abstractNum w:abstractNumId="5" w15:restartNumberingAfterBreak="0">
+    <w:nsid w:val="41786BA3"/>
+    <w:multiLevelType w:val="hybridMultilevel"/>
+    <w:tmpl w:val="1706AC3A"/>
+    <w:lvl w:ilvl="0" w:tplc="E1481276">
+      <w:start w:val="1"/>
+      <w:numFmt w:val="bullet"/>
+      <w:lvlText w:val=""/>
+      <w:lvlJc w:val="left"/>
+      <w:pPr>
+        <w:ind w:left="2160" w:hanging="360"/>
+      </w:pPr>
+      <w:rPr>
+        <w:rFonts w:ascii="Symbol" w:hAnsi="Symbol" w:hint="default"/>
+      </w:rPr>
+    </w:lvl>
+    <w:lvl w:ilvl="1" w:tplc="04090003" w:tentative="1">
+      <w:start w:val="1"/>
+      <w:numFmt w:val="bullet"/>
+      <w:lvlText w:val="o"/>
+      <w:lvlJc w:val="left"/>
+      <w:pPr>
+        <w:ind w:left="2880" w:hanging="360"/>
+      </w:pPr>
+      <w:rPr>
+        <w:rFonts w:ascii="Courier New" w:hAnsi="Courier New" w:cs="Courier New" w:hint="default"/>
+      </w:rPr>
+    </w:lvl>
+    <w:lvl w:ilvl="2" w:tplc="04090005" w:tentative="1">
+      <w:start w:val="1"/>
+      <w:numFmt w:val="bullet"/>
+      <w:lvlText w:val=""/>
+      <w:lvlJc w:val="left"/>
+      <w:pPr>
+        <w:ind w:left="3600" w:hanging="360"/>
+      </w:pPr>
+      <w:rPr>
+        <w:rFonts w:ascii="Wingdings" w:hAnsi="Wingdings" w:hint="default"/>
+      </w:rPr>
+    </w:lvl>
+    <w:lvl w:ilvl="3" w:tplc="04090001" w:tentative="1">
+      <w:start w:val="1"/>
+      <w:numFmt w:val="bullet"/>
+      <w:lvlText w:val=""/>
+      <w:lvlJc w:val="left"/>
+      <w:pPr>
+        <w:ind w:left="4320" w:hanging="360"/>
+      </w:pPr>
+      <w:rPr>
+        <w:rFonts w:ascii="Symbol" w:hAnsi="Symbol" w:hint="default"/>
+      </w:rPr>
+    </w:lvl>
+    <w:lvl w:ilvl="4" w:tplc="04090003" w:tentative="1">
+      <w:start w:val="1"/>
+      <w:numFmt w:val="bullet"/>
+      <w:lvlText w:val="o"/>
+      <w:lvlJc w:val="left"/>
+      <w:pPr>
+        <w:ind w:left="5040" w:hanging="360"/>
+      </w:pPr>
+      <w:rPr>
+        <w:rFonts w:ascii="Courier New" w:hAnsi="Courier New" w:cs="Courier New" w:hint="default"/>
+      </w:rPr>
+    </w:lvl>
+    <w:lvl w:ilvl="5" w:tplc="04090005" w:tentative="1">
+      <w:start w:val="1"/>
+      <w:numFmt w:val="bullet"/>
+      <w:lvlText w:val=""/>
+      <w:lvlJc w:val="left"/>
+      <w:pPr>
+        <w:ind w:left="5760" w:hanging="360"/>
+      </w:pPr>
+      <w:rPr>
+        <w:rFonts w:ascii="Wingdings" w:hAnsi="Wingdings" w:hint="default"/>
+      </w:rPr>
+    </w:lvl>
+    <w:lvl w:ilvl="6" w:tplc="04090001" w:tentative="1">
+      <w:start w:val="1"/>
+      <w:numFmt w:val="bullet"/>
+      <w:lvlText w:val=""/>
+      <w:lvlJc w:val="left"/>
+      <w:pPr>
+        <w:ind w:left="6480" w:hanging="360"/>
+      </w:pPr>
+      <w:rPr>
+        <w:rFonts w:ascii="Symbol" w:hAnsi="Symbol" w:hint="default"/>
+      </w:rPr>
+    </w:lvl>
+    <w:lvl w:ilvl="7" w:tplc="04090003" w:tentative="1">
+      <w:start w:val="1"/>
+      <w:numFmt w:val="bullet"/>
+      <w:lvlText w:val="o"/>
+      <w:lvlJc w:val="left"/>
+      <w:pPr>
+        <w:ind w:left="7200" w:hanging="360"/>
+      </w:pPr>
+      <w:rPr>
+        <w:rFonts w:ascii="Courier New" w:hAnsi="Courier New" w:cs="Courier New" w:hint="default"/>
+      </w:rPr>
+    </w:lvl>
+    <w:lvl w:ilvl="8" w:tplc="04090005" w:tentative="1">
+      <w:start w:val="1"/>
+      <w:numFmt w:val="bullet"/>
+      <w:lvlText w:val=""/>
+      <w:lvlJc w:val="left"/>
+      <w:pPr>
+        <w:ind w:left="7920" w:hanging="360"/>
+      </w:pPr>
+      <w:rPr>
+        <w:rFonts w:ascii="Wingdings" w:hAnsi="Wingdings" w:hint="default"/>
+      </w:rPr>
+    </w:lvl>
+  </w:abstractNum>
+  <w:abstractNum w:abstractNumId="6" w15:restartNumberingAfterBreak="0">
     <w:nsid w:val="64A966A0"/>
     <w:multiLevelType w:val="hybridMultilevel"/>
     <w:tmpl w:val="D048D0CE"/>
@@ -668,13 +990,22 @@
     <w:abstractNumId w:val="2"/>
   </w:num>
   <w:num w:numId="2">
-    <w:abstractNumId w:val="3"/>
+    <w:abstractNumId w:val="6"/>
   </w:num>
   <w:num w:numId="3">
     <w:abstractNumId w:val="1"/>
   </w:num>
   <w:num w:numId="4">
     <w:abstractNumId w:val="0"/>
+  </w:num>
+  <w:num w:numId="5">
+    <w:abstractNumId w:val="4"/>
+  </w:num>
+  <w:num w:numId="6">
+    <w:abstractNumId w:val="3"/>
+  </w:num>
+  <w:num w:numId="7">
+    <w:abstractNumId w:val="5"/>
   </w:num>
 </w:numbering>
 </file>

</xml_diff>